<commit_message>
Added C# Example with Word Document comparison methods
</commit_message>
<xml_diff>
--- a/Examples/Data/TargetFiles/target.docx
+++ b/Examples/Data/TargetFiles/target.docx
@@ -165,7 +165,13 @@
             </w:r>
             <w:proofErr w:type="spellEnd"/>
             <w:r>
-              <w:t xml:space="preserve"> passages, and more recently with desktop publishing software like Aldus PageMaker including versions of </w:t>
+              <w:t xml:space="preserve"> </w:t>
+            </w:r>
+            <w:r>
+              <w:t xml:space="preserve">changed here too </w:t>
+            </w:r>
+            <w:r>
+              <w:t xml:space="preserve">passages, and more recently with desktop publishing software like Aldus PageMaker including versions of </w:t>
             </w:r>
             <w:proofErr w:type="spellStart"/>
             <w:r>
@@ -230,7 +236,15 @@
             </w:r>
             <w:proofErr w:type="spellEnd"/>
             <w:r>
-              <w:t xml:space="preserve"> as their default model text, and a search for '</w:t>
+              <w:t xml:space="preserve"> as their default model </w:t>
+            </w:r>
+            <w:r>
+              <w:t xml:space="preserve">changed here too </w:t>
+            </w:r>
+            <w:bookmarkStart w:id="0" w:name="_GoBack"/>
+            <w:bookmarkEnd w:id="0"/>
+            <w:r>
+              <w:t>text, and a search for '</w:t>
             </w:r>
             <w:proofErr w:type="spellStart"/>
             <w:r>
@@ -286,7 +300,16 @@
             </w:r>
             <w:proofErr w:type="spellEnd"/>
             <w:r>
-              <w:t xml:space="preserve"> is not simply random text. It has roots in a piece of classical Latin of the more obscure Latin words, </w:t>
+              <w:t xml:space="preserve"> is not simply random text. It has roots in a piece of classical Latin of the more obscure Latin words</w:t>
+            </w:r>
+            <w:r>
+              <w:t xml:space="preserve"> </w:t>
+            </w:r>
+            <w:r>
+              <w:t>changed here too</w:t>
+            </w:r>
+            <w:r>
+              <w:t xml:space="preserve">, </w:t>
             </w:r>
             <w:proofErr w:type="spellStart"/>
             <w:r>
@@ -310,7 +333,15 @@
             </w:r>
             <w:proofErr w:type="spellEnd"/>
             <w:r>
-              <w:t xml:space="preserve"> passage, and going through the cites of the word in classical literature, discovered the </w:t>
+              <w:t xml:space="preserve"> passage, and going through </w:t>
+            </w:r>
+            <w:proofErr w:type="gramStart"/>
+            <w:r>
+              <w:t>the cites</w:t>
+            </w:r>
+            <w:proofErr w:type="gramEnd"/>
+            <w:r>
+              <w:t xml:space="preserve"> of the word in classical literature, discovered the </w:t>
             </w:r>
             <w:proofErr w:type="spellStart"/>
             <w:r>
@@ -571,6 +602,9 @@
             <w:r>
               <w:t xml:space="preserve"> et </w:t>
             </w:r>
+            <w:r>
+              <w:t xml:space="preserve">changed here too </w:t>
+            </w:r>
             <w:proofErr w:type="spellStart"/>
             <w:r>
               <w:t>Malorum</w:t>
@@ -1179,7 +1213,16 @@
               <w:rPr>
                 <w:sz w:val="18"/>
               </w:rPr>
-              <w:t xml:space="preserve"> is not simply random text. It has roots in a piece of classical Latin literature from 45 BC, making it over 2000 years old. Richard McClintock, a Latin professor at Hampden-Sydney College in </w:t>
+              <w:t xml:space="preserve"> is not simply random text. It has roots in a piece of classical Latin literature from 45 BC, </w:t>
+            </w:r>
+            <w:r>
+              <w:t xml:space="preserve">changed here too </w:t>
+            </w:r>
+            <w:r>
+              <w:rPr>
+                <w:sz w:val="18"/>
+              </w:rPr>
+              <w:t xml:space="preserve">making it over 2000 years old. Richard McClintock, a Latin professor at Hampden-Sydney College in </w:t>
             </w:r>
             <w:r>
               <w:rPr>
@@ -1257,7 +1300,16 @@
               <w:rPr>
                 <w:sz w:val="18"/>
               </w:rPr>
-              <w:t xml:space="preserve">It is a long established fact that a reader will be distracted by the readable content of a page </w:t>
+              <w:t xml:space="preserve">It is a long established fact that a reader will be distracted by </w:t>
+            </w:r>
+            <w:r>
+              <w:t xml:space="preserve">changed here too </w:t>
+            </w:r>
+            <w:r>
+              <w:rPr>
+                <w:sz w:val="18"/>
+              </w:rPr>
+              <w:t xml:space="preserve">the readable content of a page </w:t>
             </w:r>
           </w:p>
           <w:p>
@@ -1424,7 +1476,13 @@
               <w:t xml:space="preserve">University </w:t>
             </w:r>
             <w:r>
-              <w:t xml:space="preserve">in Virginia, looked up one of the more obscure Latin words, </w:t>
+              <w:t xml:space="preserve">in Virginia, looked up one of the more obscure </w:t>
+            </w:r>
+            <w:r>
+              <w:t xml:space="preserve">changed here too </w:t>
+            </w:r>
+            <w:r>
+              <w:t xml:space="preserve">Latin words, </w:t>
             </w:r>
             <w:proofErr w:type="spellStart"/>
             <w:r>
@@ -1773,11 +1831,8 @@
     </w:p>
     <w:p>
       <w:r>
-        <w:t xml:space="preserve">"On the other hand, we denounce with righteous indignation and dislike men who are so beguiled and demoralized by the charms of pleasure of the moment, so blinded by desire, that they cannot foresee the </w:t>
-      </w:r>
-      <w:r>
         <w:lastRenderedPageBreak/>
-        <w:t xml:space="preserve">pain and trouble that are bound to ensue; and equal blame belongs to those who fail in their duty through weakness of will, which is the same as saying through shrinking from toil and pain. These cases are perfectly </w:t>
+        <w:t xml:space="preserve">"On the other hand, we denounce with righteous indignation and dislike men who are so beguiled and demoralized by the charms of pleasure of the moment, so blinded by desire, that they cannot foresee the pain and trouble that are bound to ensue; and equal blame belongs to those who fail in their duty through weakness of will, which is the same as saying through shrinking from toil and pain. These cases are perfectly </w:t>
       </w:r>
     </w:p>
     <w:p>
@@ -1872,8 +1927,6 @@
       <w:r>
         <w:t>changed here</w:t>
       </w:r>
-      <w:bookmarkStart w:id="0" w:name="_GoBack"/>
-      <w:bookmarkEnd w:id="0"/>
     </w:p>
     <w:p>
       <w:pPr>

</xml_diff>

<commit_message>
Updated Sample Docx File
</commit_message>
<xml_diff>
--- a/Examples/Data/TargetFiles/target.docx
+++ b/Examples/Data/TargetFiles/target.docx
@@ -57,14 +57,30 @@
             <w:pPr>
               <w:pStyle w:val="Heading1"/>
               <w:outlineLvl w:val="0"/>
+              <w:rPr>
+                <w:i/>
+                <w:u w:val="single"/>
+              </w:rPr>
             </w:pPr>
             <w:r>
+              <w:rPr>
+                <w:i/>
+                <w:u w:val="single"/>
+              </w:rPr>
               <w:t>What is LOREM IPSUM</w:t>
             </w:r>
             <w:r>
+              <w:rPr>
+                <w:i/>
+                <w:u w:val="single"/>
+              </w:rPr>
               <w:t xml:space="preserve"> changed</w:t>
             </w:r>
             <w:r>
+              <w:rPr>
+                <w:i/>
+                <w:u w:val="single"/>
+              </w:rPr>
               <w:t>?</w:t>
             </w:r>
           </w:p>
@@ -204,7 +220,16 @@
           </w:p>
           <w:p>
             <w:r>
-              <w:t xml:space="preserve">It is a long established fact that a reader will be distracted by the readable content of a page when looking at its layout. The point of using </w:t>
+              <w:t xml:space="preserve">It is a long established fact that a reader will be distracted by the readable content of </w:t>
+            </w:r>
+            <w:r>
+              <w:rPr>
+                <w:color w:val="00B0F0"/>
+              </w:rPr>
+              <w:t>a page when looking at its layout</w:t>
+            </w:r>
+            <w:r>
+              <w:t xml:space="preserve">. The point of using </w:t>
             </w:r>
             <w:proofErr w:type="spellStart"/>
             <w:r>
@@ -220,29 +245,38 @@
             </w:r>
             <w:proofErr w:type="spellEnd"/>
             <w:r>
-              <w:t xml:space="preserve"> is that it has a more-or-less normal distribution of letters, as opposed to using 'Content here, content here', making it look like readable English. Many desktop publishing packages and web page editors now use </w:t>
-            </w:r>
-            <w:proofErr w:type="spellStart"/>
-            <w:r>
-              <w:t>Lorem</w:t>
-            </w:r>
-            <w:proofErr w:type="spellEnd"/>
-            <w:r>
-              <w:t xml:space="preserve"> </w:t>
-            </w:r>
-            <w:proofErr w:type="spellStart"/>
-            <w:r>
-              <w:t>Ipsum</w:t>
-            </w:r>
-            <w:proofErr w:type="spellEnd"/>
-            <w:r>
-              <w:t xml:space="preserve"> as their default model </w:t>
-            </w:r>
-            <w:r>
-              <w:t xml:space="preserve">changed here too </w:t>
+              <w:t xml:space="preserve"> is that it has a more-or-less normal distribution of letters, as opposed to using 'Content here, content here'</w:t>
+            </w:r>
+            <w:r>
+              <w:t>, making it loo</w:t>
             </w:r>
             <w:bookmarkStart w:id="0" w:name="_GoBack"/>
             <w:bookmarkEnd w:id="0"/>
+            <w:r>
+              <w:t xml:space="preserve">k like readable English. Many desktop publishing packages and web page editors now use </w:t>
+            </w:r>
+            <w:proofErr w:type="spellStart"/>
+            <w:r>
+              <w:t>Lorem</w:t>
+            </w:r>
+            <w:proofErr w:type="spellEnd"/>
+            <w:r>
+              <w:t xml:space="preserve"> </w:t>
+            </w:r>
+            <w:proofErr w:type="spellStart"/>
+            <w:r>
+              <w:t>Ipsum</w:t>
+            </w:r>
+            <w:proofErr w:type="spellEnd"/>
+            <w:r>
+              <w:t xml:space="preserve"> as their default model </w:t>
+            </w:r>
+            <w:r>
+              <w:t>changed</w:t>
+            </w:r>
+            <w:r>
+              <w:t xml:space="preserve"> here too </w:t>
+            </w:r>
             <w:r>
               <w:t>text, and a search for '</w:t>
             </w:r>
@@ -303,10 +337,7 @@
               <w:t xml:space="preserve"> is not simply random text. It has roots in a piece of classical Latin of the more obscure Latin words</w:t>
             </w:r>
             <w:r>
-              <w:t xml:space="preserve"> </w:t>
-            </w:r>
-            <w:r>
-              <w:t>changed here too</w:t>
+              <w:t xml:space="preserve"> changed here too</w:t>
             </w:r>
             <w:r>
               <w:t xml:space="preserve">, </w:t>
@@ -552,14 +583,23 @@
               </w:numPr>
             </w:pPr>
             <w:r>
+              <w:rPr>
+                <w:color w:val="FF0000"/>
+              </w:rPr>
               <w:t xml:space="preserve">Section 1.10.33 of "de </w:t>
             </w:r>
             <w:proofErr w:type="spellStart"/>
             <w:r>
+              <w:rPr>
+                <w:color w:val="FF0000"/>
+              </w:rPr>
               <w:t>Finibus</w:t>
             </w:r>
             <w:proofErr w:type="spellEnd"/>
             <w:r>
+              <w:rPr>
+                <w:color w:val="FF0000"/>
+              </w:rPr>
               <w:t xml:space="preserve"> </w:t>
             </w:r>
             <w:proofErr w:type="spellStart"/>

</xml_diff>